<commit_message>
CAT at 90 percent
</commit_message>
<xml_diff>
--- a/Temp_folder/Emprendimiento.docx
+++ b/Temp_folder/Emprendimiento.docx
@@ -15,8 +15,6 @@
         </w:rPr>
         <w:t>Visión, Misión y Estrategia</w:t>
       </w:r>
-      <w:bookmarkStart w:id="0" w:name="_GoBack"/>
-      <w:bookmarkEnd w:id="0"/>
     </w:p>
     <w:p>
       <w:pPr>
@@ -155,6 +153,1155 @@
         <w:t>:</w:t>
       </w:r>
     </w:p>
+    <w:tbl>
+      <w:tblPr>
+        <w:tblStyle w:val="Tablanormal1"/>
+        <w:tblW w:w="10785" w:type="dxa"/>
+        <w:tblInd w:w="-696" w:type="dxa"/>
+        <w:tblLook w:val="04A0" w:firstRow="1" w:lastRow="0" w:firstColumn="1" w:lastColumn="0" w:noHBand="0" w:noVBand="1"/>
+      </w:tblPr>
+      <w:tblGrid>
+        <w:gridCol w:w="499"/>
+        <w:gridCol w:w="3023"/>
+        <w:gridCol w:w="606"/>
+        <w:gridCol w:w="3004"/>
+        <w:gridCol w:w="642"/>
+        <w:gridCol w:w="3011"/>
+      </w:tblGrid>
+      <w:tr>
+        <w:trPr>
+          <w:cnfStyle w:val="100000000000" w:firstRow="1" w:lastRow="0" w:firstColumn="0" w:lastColumn="0" w:oddVBand="0" w:evenVBand="0" w:oddHBand="0" w:evenHBand="0" w:firstRowFirstColumn="0" w:firstRowLastColumn="0" w:lastRowFirstColumn="0" w:lastRowLastColumn="0"/>
+          <w:trHeight w:val="474"/>
+        </w:trPr>
+        <w:tc>
+          <w:tcPr>
+            <w:cnfStyle w:val="001000000000" w:firstRow="0" w:lastRow="0" w:firstColumn="1" w:lastColumn="0" w:oddVBand="0" w:evenVBand="0" w:oddHBand="0" w:evenHBand="0" w:firstRowFirstColumn="0" w:firstRowLastColumn="0" w:lastRowFirstColumn="0" w:lastRowLastColumn="0"/>
+            <w:tcW w:w="499" w:type="dxa"/>
+          </w:tcPr>
+          <w:p>
+            <w:pPr>
+              <w:jc w:val="both"/>
+              <w:rPr>
+                <w:b w:val="0"/>
+                <w:sz w:val="20"/>
+              </w:rPr>
+            </w:pPr>
+          </w:p>
+        </w:tc>
+        <w:tc>
+          <w:tcPr>
+            <w:tcW w:w="3022" w:type="dxa"/>
+          </w:tcPr>
+          <w:p>
+            <w:pPr>
+              <w:jc w:val="both"/>
+              <w:cnfStyle w:val="100000000000" w:firstRow="1" w:lastRow="0" w:firstColumn="0" w:lastColumn="0" w:oddVBand="0" w:evenVBand="0" w:oddHBand="0" w:evenHBand="0" w:firstRowFirstColumn="0" w:firstRowLastColumn="0" w:lastRowFirstColumn="0" w:lastRowLastColumn="0"/>
+              <w:rPr>
+                <w:b w:val="0"/>
+                <w:sz w:val="20"/>
+              </w:rPr>
+            </w:pPr>
+          </w:p>
+        </w:tc>
+        <w:tc>
+          <w:tcPr>
+            <w:tcW w:w="3610" w:type="dxa"/>
+            <w:gridSpan w:val="2"/>
+          </w:tcPr>
+          <w:p>
+            <w:pPr>
+              <w:jc w:val="center"/>
+              <w:cnfStyle w:val="100000000000" w:firstRow="1" w:lastRow="0" w:firstColumn="0" w:lastColumn="0" w:oddVBand="0" w:evenVBand="0" w:oddHBand="0" w:evenHBand="0" w:firstRowFirstColumn="0" w:firstRowLastColumn="0" w:lastRowFirstColumn="0" w:lastRowLastColumn="0"/>
+              <w:rPr>
+                <w:b w:val="0"/>
+                <w:sz w:val="20"/>
+              </w:rPr>
+            </w:pPr>
+            <w:r>
+              <w:rPr>
+                <w:b w:val="0"/>
+                <w:sz w:val="20"/>
+              </w:rPr>
+              <w:t>FORTALEZAS</w:t>
+            </w:r>
+          </w:p>
+        </w:tc>
+        <w:tc>
+          <w:tcPr>
+            <w:tcW w:w="3653" w:type="dxa"/>
+            <w:gridSpan w:val="2"/>
+          </w:tcPr>
+          <w:p>
+            <w:pPr>
+              <w:jc w:val="center"/>
+              <w:cnfStyle w:val="100000000000" w:firstRow="1" w:lastRow="0" w:firstColumn="0" w:lastColumn="0" w:oddVBand="0" w:evenVBand="0" w:oddHBand="0" w:evenHBand="0" w:firstRowFirstColumn="0" w:firstRowLastColumn="0" w:lastRowFirstColumn="0" w:lastRowLastColumn="0"/>
+              <w:rPr>
+                <w:b w:val="0"/>
+                <w:sz w:val="20"/>
+              </w:rPr>
+            </w:pPr>
+            <w:r>
+              <w:rPr>
+                <w:b w:val="0"/>
+                <w:sz w:val="20"/>
+              </w:rPr>
+              <w:t>DEBILIDADES</w:t>
+            </w:r>
+          </w:p>
+        </w:tc>
+      </w:tr>
+      <w:tr>
+        <w:trPr>
+          <w:cnfStyle w:val="000000100000" w:firstRow="0" w:lastRow="0" w:firstColumn="0" w:lastColumn="0" w:oddVBand="0" w:evenVBand="0" w:oddHBand="1" w:evenHBand="0" w:firstRowFirstColumn="0" w:firstRowLastColumn="0" w:lastRowFirstColumn="0" w:lastRowLastColumn="0"/>
+          <w:trHeight w:val="474"/>
+        </w:trPr>
+        <w:tc>
+          <w:tcPr>
+            <w:cnfStyle w:val="001000000000" w:firstRow="0" w:lastRow="0" w:firstColumn="1" w:lastColumn="0" w:oddVBand="0" w:evenVBand="0" w:oddHBand="0" w:evenHBand="0" w:firstRowFirstColumn="0" w:firstRowLastColumn="0" w:lastRowFirstColumn="0" w:lastRowLastColumn="0"/>
+            <w:tcW w:w="499" w:type="dxa"/>
+          </w:tcPr>
+          <w:p>
+            <w:pPr>
+              <w:jc w:val="both"/>
+              <w:rPr>
+                <w:b w:val="0"/>
+                <w:sz w:val="20"/>
+              </w:rPr>
+            </w:pPr>
+          </w:p>
+        </w:tc>
+        <w:tc>
+          <w:tcPr>
+            <w:tcW w:w="3022" w:type="dxa"/>
+          </w:tcPr>
+          <w:p>
+            <w:pPr>
+              <w:jc w:val="both"/>
+              <w:cnfStyle w:val="000000100000" w:firstRow="0" w:lastRow="0" w:firstColumn="0" w:lastColumn="0" w:oddVBand="0" w:evenVBand="0" w:oddHBand="1" w:evenHBand="0" w:firstRowFirstColumn="0" w:firstRowLastColumn="0" w:lastRowFirstColumn="0" w:lastRowLastColumn="0"/>
+              <w:rPr>
+                <w:b/>
+                <w:sz w:val="20"/>
+              </w:rPr>
+            </w:pPr>
+          </w:p>
+        </w:tc>
+        <w:tc>
+          <w:tcPr>
+            <w:tcW w:w="606" w:type="dxa"/>
+          </w:tcPr>
+          <w:p>
+            <w:pPr>
+              <w:jc w:val="both"/>
+              <w:cnfStyle w:val="000000100000" w:firstRow="0" w:lastRow="0" w:firstColumn="0" w:lastColumn="0" w:oddVBand="0" w:evenVBand="0" w:oddHBand="1" w:evenHBand="0" w:firstRowFirstColumn="0" w:firstRowLastColumn="0" w:lastRowFirstColumn="0" w:lastRowLastColumn="0"/>
+              <w:rPr>
+                <w:sz w:val="20"/>
+              </w:rPr>
+            </w:pPr>
+            <w:r>
+              <w:rPr>
+                <w:sz w:val="20"/>
+              </w:rPr>
+              <w:t>F1</w:t>
+            </w:r>
+          </w:p>
+        </w:tc>
+        <w:tc>
+          <w:tcPr>
+            <w:tcW w:w="3004" w:type="dxa"/>
+          </w:tcPr>
+          <w:p>
+            <w:pPr>
+              <w:jc w:val="both"/>
+              <w:cnfStyle w:val="000000100000" w:firstRow="0" w:lastRow="0" w:firstColumn="0" w:lastColumn="0" w:oddVBand="0" w:evenVBand="0" w:oddHBand="1" w:evenHBand="0" w:firstRowFirstColumn="0" w:firstRowLastColumn="0" w:lastRowFirstColumn="0" w:lastRowLastColumn="0"/>
+              <w:rPr>
+                <w:i/>
+                <w:sz w:val="20"/>
+              </w:rPr>
+            </w:pPr>
+            <w:r>
+              <w:rPr>
+                <w:sz w:val="18"/>
+              </w:rPr>
+              <w:t>El fundador</w:t>
+            </w:r>
+            <w:r>
+              <w:rPr>
+                <w:sz w:val="18"/>
+              </w:rPr>
+              <w:t xml:space="preserve"> y por ende el equipo</w:t>
+            </w:r>
+            <w:r>
+              <w:rPr>
+                <w:sz w:val="18"/>
+              </w:rPr>
+              <w:t xml:space="preserve"> posee</w:t>
+            </w:r>
+            <w:r>
+              <w:rPr>
+                <w:sz w:val="18"/>
+              </w:rPr>
+              <w:t>n</w:t>
+            </w:r>
+            <w:r>
+              <w:rPr>
+                <w:sz w:val="18"/>
+              </w:rPr>
+              <w:t xml:space="preserve"> una base sólida en técnicas de </w:t>
+            </w:r>
+            <w:proofErr w:type="spellStart"/>
+            <w:r>
+              <w:rPr>
+                <w:i/>
+                <w:sz w:val="18"/>
+              </w:rPr>
+              <w:t>storytelling</w:t>
+            </w:r>
+            <w:proofErr w:type="spellEnd"/>
+            <w:r>
+              <w:rPr>
+                <w:i/>
+                <w:sz w:val="18"/>
+              </w:rPr>
+              <w:t>.</w:t>
+            </w:r>
+          </w:p>
+        </w:tc>
+        <w:tc>
+          <w:tcPr>
+            <w:tcW w:w="642" w:type="dxa"/>
+          </w:tcPr>
+          <w:p>
+            <w:pPr>
+              <w:jc w:val="both"/>
+              <w:cnfStyle w:val="000000100000" w:firstRow="0" w:lastRow="0" w:firstColumn="0" w:lastColumn="0" w:oddVBand="0" w:evenVBand="0" w:oddHBand="1" w:evenHBand="0" w:firstRowFirstColumn="0" w:firstRowLastColumn="0" w:lastRowFirstColumn="0" w:lastRowLastColumn="0"/>
+              <w:rPr>
+                <w:sz w:val="20"/>
+              </w:rPr>
+            </w:pPr>
+            <w:r>
+              <w:rPr>
+                <w:sz w:val="20"/>
+              </w:rPr>
+              <w:t>D1</w:t>
+            </w:r>
+          </w:p>
+        </w:tc>
+        <w:tc>
+          <w:tcPr>
+            <w:tcW w:w="3011" w:type="dxa"/>
+          </w:tcPr>
+          <w:p>
+            <w:pPr>
+              <w:jc w:val="both"/>
+              <w:cnfStyle w:val="000000100000" w:firstRow="0" w:lastRow="0" w:firstColumn="0" w:lastColumn="0" w:oddVBand="0" w:evenVBand="0" w:oddHBand="1" w:evenHBand="0" w:firstRowFirstColumn="0" w:firstRowLastColumn="0" w:lastRowFirstColumn="0" w:lastRowLastColumn="0"/>
+              <w:rPr>
+                <w:sz w:val="20"/>
+              </w:rPr>
+            </w:pPr>
+            <w:r>
+              <w:rPr>
+                <w:sz w:val="18"/>
+              </w:rPr>
+              <w:t>Sin innovación la técnica puede decaer muy rápidamente.</w:t>
+            </w:r>
+          </w:p>
+        </w:tc>
+      </w:tr>
+      <w:tr>
+        <w:trPr>
+          <w:trHeight w:val="458"/>
+        </w:trPr>
+        <w:tc>
+          <w:tcPr>
+            <w:cnfStyle w:val="001000000000" w:firstRow="0" w:lastRow="0" w:firstColumn="1" w:lastColumn="0" w:oddVBand="0" w:evenVBand="0" w:oddHBand="0" w:evenHBand="0" w:firstRowFirstColumn="0" w:firstRowLastColumn="0" w:lastRowFirstColumn="0" w:lastRowLastColumn="0"/>
+            <w:tcW w:w="499" w:type="dxa"/>
+          </w:tcPr>
+          <w:p>
+            <w:pPr>
+              <w:jc w:val="both"/>
+              <w:rPr>
+                <w:b w:val="0"/>
+                <w:sz w:val="20"/>
+              </w:rPr>
+            </w:pPr>
+          </w:p>
+        </w:tc>
+        <w:tc>
+          <w:tcPr>
+            <w:tcW w:w="3022" w:type="dxa"/>
+          </w:tcPr>
+          <w:p>
+            <w:pPr>
+              <w:jc w:val="both"/>
+              <w:cnfStyle w:val="000000000000" w:firstRow="0" w:lastRow="0" w:firstColumn="0" w:lastColumn="0" w:oddVBand="0" w:evenVBand="0" w:oddHBand="0" w:evenHBand="0" w:firstRowFirstColumn="0" w:firstRowLastColumn="0" w:lastRowFirstColumn="0" w:lastRowLastColumn="0"/>
+              <w:rPr>
+                <w:b/>
+                <w:sz w:val="20"/>
+              </w:rPr>
+            </w:pPr>
+          </w:p>
+        </w:tc>
+        <w:tc>
+          <w:tcPr>
+            <w:tcW w:w="606" w:type="dxa"/>
+          </w:tcPr>
+          <w:p>
+            <w:pPr>
+              <w:jc w:val="both"/>
+              <w:cnfStyle w:val="000000000000" w:firstRow="0" w:lastRow="0" w:firstColumn="0" w:lastColumn="0" w:oddVBand="0" w:evenVBand="0" w:oddHBand="0" w:evenHBand="0" w:firstRowFirstColumn="0" w:firstRowLastColumn="0" w:lastRowFirstColumn="0" w:lastRowLastColumn="0"/>
+              <w:rPr>
+                <w:sz w:val="20"/>
+              </w:rPr>
+            </w:pPr>
+            <w:r>
+              <w:rPr>
+                <w:sz w:val="20"/>
+              </w:rPr>
+              <w:t>F2</w:t>
+            </w:r>
+          </w:p>
+        </w:tc>
+        <w:tc>
+          <w:tcPr>
+            <w:tcW w:w="3004" w:type="dxa"/>
+          </w:tcPr>
+          <w:p>
+            <w:pPr>
+              <w:jc w:val="both"/>
+              <w:cnfStyle w:val="000000000000" w:firstRow="0" w:lastRow="0" w:firstColumn="0" w:lastColumn="0" w:oddVBand="0" w:evenVBand="0" w:oddHBand="0" w:evenHBand="0" w:firstRowFirstColumn="0" w:firstRowLastColumn="0" w:lastRowFirstColumn="0" w:lastRowLastColumn="0"/>
+              <w:rPr>
+                <w:sz w:val="20"/>
+              </w:rPr>
+            </w:pPr>
+            <w:r>
+              <w:rPr>
+                <w:sz w:val="18"/>
+              </w:rPr>
+              <w:t xml:space="preserve">Videojuegos desarrollados bajo </w:t>
+            </w:r>
+            <w:r>
+              <w:rPr>
+                <w:sz w:val="18"/>
+              </w:rPr>
+              <w:t>t</w:t>
+            </w:r>
+            <w:r>
+              <w:rPr>
+                <w:sz w:val="18"/>
+              </w:rPr>
+              <w:t>écnicas de planificadores inteligentes</w:t>
+            </w:r>
+            <w:r>
+              <w:rPr>
+                <w:sz w:val="18"/>
+              </w:rPr>
+              <w:t xml:space="preserve"> son </w:t>
+            </w:r>
+            <w:r>
+              <w:rPr>
+                <w:sz w:val="18"/>
+              </w:rPr>
+              <w:t xml:space="preserve">poco </w:t>
+            </w:r>
+            <w:r>
+              <w:rPr>
+                <w:sz w:val="18"/>
+              </w:rPr>
+              <w:t>comunes.</w:t>
+            </w:r>
+          </w:p>
+        </w:tc>
+        <w:tc>
+          <w:tcPr>
+            <w:tcW w:w="642" w:type="dxa"/>
+          </w:tcPr>
+          <w:p>
+            <w:pPr>
+              <w:jc w:val="both"/>
+              <w:cnfStyle w:val="000000000000" w:firstRow="0" w:lastRow="0" w:firstColumn="0" w:lastColumn="0" w:oddVBand="0" w:evenVBand="0" w:oddHBand="0" w:evenHBand="0" w:firstRowFirstColumn="0" w:firstRowLastColumn="0" w:lastRowFirstColumn="0" w:lastRowLastColumn="0"/>
+              <w:rPr>
+                <w:sz w:val="20"/>
+              </w:rPr>
+            </w:pPr>
+            <w:r>
+              <w:rPr>
+                <w:sz w:val="20"/>
+              </w:rPr>
+              <w:t>D2</w:t>
+            </w:r>
+          </w:p>
+        </w:tc>
+        <w:tc>
+          <w:tcPr>
+            <w:tcW w:w="3011" w:type="dxa"/>
+          </w:tcPr>
+          <w:p>
+            <w:pPr>
+              <w:jc w:val="both"/>
+              <w:cnfStyle w:val="000000000000" w:firstRow="0" w:lastRow="0" w:firstColumn="0" w:lastColumn="0" w:oddVBand="0" w:evenVBand="0" w:oddHBand="0" w:evenHBand="0" w:firstRowFirstColumn="0" w:firstRowLastColumn="0" w:lastRowFirstColumn="0" w:lastRowLastColumn="0"/>
+              <w:rPr>
+                <w:sz w:val="20"/>
+              </w:rPr>
+            </w:pPr>
+            <w:r>
+              <w:rPr>
+                <w:sz w:val="18"/>
+              </w:rPr>
+              <w:t>Un</w:t>
+            </w:r>
+            <w:r>
+              <w:rPr>
+                <w:sz w:val="18"/>
+              </w:rPr>
+              <w:t xml:space="preserve"> de</w:t>
+            </w:r>
+            <w:r>
+              <w:rPr>
+                <w:sz w:val="18"/>
+              </w:rPr>
+              <w:t>sarrollo centrado</w:t>
+            </w:r>
+            <w:r>
+              <w:rPr>
+                <w:sz w:val="18"/>
+              </w:rPr>
+              <w:t xml:space="preserve"> en </w:t>
+            </w:r>
+            <w:proofErr w:type="spellStart"/>
+            <w:r>
+              <w:rPr>
+                <w:i/>
+                <w:sz w:val="18"/>
+              </w:rPr>
+              <w:t>Storytelling</w:t>
+            </w:r>
+            <w:proofErr w:type="spellEnd"/>
+            <w:r>
+              <w:rPr>
+                <w:i/>
+                <w:sz w:val="18"/>
+              </w:rPr>
+              <w:t xml:space="preserve"> </w:t>
+            </w:r>
+            <w:r>
+              <w:rPr>
+                <w:sz w:val="18"/>
+              </w:rPr>
+              <w:t>consume gran cantidad de recursos.</w:t>
+            </w:r>
+            <w:r>
+              <w:rPr>
+                <w:i/>
+                <w:sz w:val="18"/>
+              </w:rPr>
+              <w:t xml:space="preserve"> </w:t>
+            </w:r>
+          </w:p>
+        </w:tc>
+      </w:tr>
+      <w:tr>
+        <w:trPr>
+          <w:cnfStyle w:val="000000100000" w:firstRow="0" w:lastRow="0" w:firstColumn="0" w:lastColumn="0" w:oddVBand="0" w:evenVBand="0" w:oddHBand="1" w:evenHBand="0" w:firstRowFirstColumn="0" w:firstRowLastColumn="0" w:lastRowFirstColumn="0" w:lastRowLastColumn="0"/>
+          <w:trHeight w:val="474"/>
+        </w:trPr>
+        <w:tc>
+          <w:tcPr>
+            <w:cnfStyle w:val="001000000000" w:firstRow="0" w:lastRow="0" w:firstColumn="1" w:lastColumn="0" w:oddVBand="0" w:evenVBand="0" w:oddHBand="0" w:evenHBand="0" w:firstRowFirstColumn="0" w:firstRowLastColumn="0" w:lastRowFirstColumn="0" w:lastRowLastColumn="0"/>
+            <w:tcW w:w="3522" w:type="dxa"/>
+            <w:gridSpan w:val="2"/>
+          </w:tcPr>
+          <w:p>
+            <w:pPr>
+              <w:jc w:val="center"/>
+              <w:rPr>
+                <w:b w:val="0"/>
+                <w:sz w:val="20"/>
+              </w:rPr>
+            </w:pPr>
+            <w:r>
+              <w:rPr>
+                <w:b w:val="0"/>
+                <w:sz w:val="20"/>
+              </w:rPr>
+              <w:t>OPORTUNIDADES</w:t>
+            </w:r>
+          </w:p>
+        </w:tc>
+        <w:tc>
+          <w:tcPr>
+            <w:tcW w:w="606" w:type="dxa"/>
+          </w:tcPr>
+          <w:p>
+            <w:pPr>
+              <w:jc w:val="both"/>
+              <w:cnfStyle w:val="000000100000" w:firstRow="0" w:lastRow="0" w:firstColumn="0" w:lastColumn="0" w:oddVBand="0" w:evenVBand="0" w:oddHBand="1" w:evenHBand="0" w:firstRowFirstColumn="0" w:firstRowLastColumn="0" w:lastRowFirstColumn="0" w:lastRowLastColumn="0"/>
+              <w:rPr>
+                <w:b/>
+                <w:sz w:val="20"/>
+              </w:rPr>
+            </w:pPr>
+          </w:p>
+        </w:tc>
+        <w:tc>
+          <w:tcPr>
+            <w:tcW w:w="3004" w:type="dxa"/>
+          </w:tcPr>
+          <w:p>
+            <w:pPr>
+              <w:jc w:val="both"/>
+              <w:cnfStyle w:val="000000100000" w:firstRow="0" w:lastRow="0" w:firstColumn="0" w:lastColumn="0" w:oddVBand="0" w:evenVBand="0" w:oddHBand="1" w:evenHBand="0" w:firstRowFirstColumn="0" w:firstRowLastColumn="0" w:lastRowFirstColumn="0" w:lastRowLastColumn="0"/>
+              <w:rPr>
+                <w:sz w:val="20"/>
+              </w:rPr>
+            </w:pPr>
+            <w:r>
+              <w:rPr>
+                <w:sz w:val="20"/>
+              </w:rPr>
+              <w:t>Estrategias FO</w:t>
+            </w:r>
+          </w:p>
+        </w:tc>
+        <w:tc>
+          <w:tcPr>
+            <w:tcW w:w="642" w:type="dxa"/>
+          </w:tcPr>
+          <w:p>
+            <w:pPr>
+              <w:jc w:val="both"/>
+              <w:cnfStyle w:val="000000100000" w:firstRow="0" w:lastRow="0" w:firstColumn="0" w:lastColumn="0" w:oddVBand="0" w:evenVBand="0" w:oddHBand="1" w:evenHBand="0" w:firstRowFirstColumn="0" w:firstRowLastColumn="0" w:lastRowFirstColumn="0" w:lastRowLastColumn="0"/>
+              <w:rPr>
+                <w:b/>
+                <w:sz w:val="20"/>
+              </w:rPr>
+            </w:pPr>
+          </w:p>
+        </w:tc>
+        <w:tc>
+          <w:tcPr>
+            <w:tcW w:w="3011" w:type="dxa"/>
+          </w:tcPr>
+          <w:p>
+            <w:pPr>
+              <w:jc w:val="both"/>
+              <w:cnfStyle w:val="000000100000" w:firstRow="0" w:lastRow="0" w:firstColumn="0" w:lastColumn="0" w:oddVBand="0" w:evenVBand="0" w:oddHBand="1" w:evenHBand="0" w:firstRowFirstColumn="0" w:firstRowLastColumn="0" w:lastRowFirstColumn="0" w:lastRowLastColumn="0"/>
+              <w:rPr>
+                <w:sz w:val="20"/>
+              </w:rPr>
+            </w:pPr>
+            <w:r>
+              <w:rPr>
+                <w:sz w:val="20"/>
+              </w:rPr>
+              <w:t>Estrategias DO</w:t>
+            </w:r>
+          </w:p>
+        </w:tc>
+      </w:tr>
+      <w:tr>
+        <w:trPr>
+          <w:trHeight w:val="474"/>
+        </w:trPr>
+        <w:tc>
+          <w:tcPr>
+            <w:cnfStyle w:val="001000000000" w:firstRow="0" w:lastRow="0" w:firstColumn="1" w:lastColumn="0" w:oddVBand="0" w:evenVBand="0" w:oddHBand="0" w:evenHBand="0" w:firstRowFirstColumn="0" w:firstRowLastColumn="0" w:lastRowFirstColumn="0" w:lastRowLastColumn="0"/>
+            <w:tcW w:w="499" w:type="dxa"/>
+          </w:tcPr>
+          <w:p>
+            <w:pPr>
+              <w:jc w:val="both"/>
+              <w:rPr>
+                <w:b w:val="0"/>
+                <w:sz w:val="20"/>
+              </w:rPr>
+            </w:pPr>
+            <w:r>
+              <w:rPr>
+                <w:b w:val="0"/>
+                <w:sz w:val="20"/>
+              </w:rPr>
+              <w:t>O1</w:t>
+            </w:r>
+          </w:p>
+        </w:tc>
+        <w:tc>
+          <w:tcPr>
+            <w:tcW w:w="3022" w:type="dxa"/>
+          </w:tcPr>
+          <w:p>
+            <w:pPr>
+              <w:jc w:val="both"/>
+              <w:cnfStyle w:val="000000000000" w:firstRow="0" w:lastRow="0" w:firstColumn="0" w:lastColumn="0" w:oddVBand="0" w:evenVBand="0" w:oddHBand="0" w:evenHBand="0" w:firstRowFirstColumn="0" w:firstRowLastColumn="0" w:lastRowFirstColumn="0" w:lastRowLastColumn="0"/>
+              <w:rPr>
+                <w:sz w:val="20"/>
+              </w:rPr>
+            </w:pPr>
+            <w:r>
+              <w:rPr>
+                <w:sz w:val="18"/>
+              </w:rPr>
+              <w:t>Las t</w:t>
+            </w:r>
+            <w:r>
+              <w:rPr>
+                <w:sz w:val="18"/>
+              </w:rPr>
+              <w:t>ecnologías necesarias para el desarrollo de videojuegos</w:t>
+            </w:r>
+            <w:r>
+              <w:rPr>
+                <w:sz w:val="18"/>
+              </w:rPr>
+              <w:t xml:space="preserve"> son cada vez más accesibles.</w:t>
+            </w:r>
+          </w:p>
+        </w:tc>
+        <w:tc>
+          <w:tcPr>
+            <w:tcW w:w="606" w:type="dxa"/>
+          </w:tcPr>
+          <w:p>
+            <w:pPr>
+              <w:jc w:val="both"/>
+              <w:cnfStyle w:val="000000000000" w:firstRow="0" w:lastRow="0" w:firstColumn="0" w:lastColumn="0" w:oddVBand="0" w:evenVBand="0" w:oddHBand="0" w:evenHBand="0" w:firstRowFirstColumn="0" w:firstRowLastColumn="0" w:lastRowFirstColumn="0" w:lastRowLastColumn="0"/>
+              <w:rPr>
+                <w:sz w:val="20"/>
+              </w:rPr>
+            </w:pPr>
+            <w:r>
+              <w:rPr>
+                <w:sz w:val="20"/>
+              </w:rPr>
+              <w:t>FO1</w:t>
+            </w:r>
+          </w:p>
+        </w:tc>
+        <w:tc>
+          <w:tcPr>
+            <w:tcW w:w="3004" w:type="dxa"/>
+          </w:tcPr>
+          <w:p>
+            <w:pPr>
+              <w:jc w:val="both"/>
+              <w:cnfStyle w:val="000000000000" w:firstRow="0" w:lastRow="0" w:firstColumn="0" w:lastColumn="0" w:oddVBand="0" w:evenVBand="0" w:oddHBand="0" w:evenHBand="0" w:firstRowFirstColumn="0" w:firstRowLastColumn="0" w:lastRowFirstColumn="0" w:lastRowLastColumn="0"/>
+              <w:rPr>
+                <w:b/>
+                <w:sz w:val="20"/>
+              </w:rPr>
+            </w:pPr>
+          </w:p>
+        </w:tc>
+        <w:tc>
+          <w:tcPr>
+            <w:tcW w:w="642" w:type="dxa"/>
+          </w:tcPr>
+          <w:p>
+            <w:pPr>
+              <w:jc w:val="both"/>
+              <w:cnfStyle w:val="000000000000" w:firstRow="0" w:lastRow="0" w:firstColumn="0" w:lastColumn="0" w:oddVBand="0" w:evenVBand="0" w:oddHBand="0" w:evenHBand="0" w:firstRowFirstColumn="0" w:firstRowLastColumn="0" w:lastRowFirstColumn="0" w:lastRowLastColumn="0"/>
+              <w:rPr>
+                <w:sz w:val="20"/>
+              </w:rPr>
+            </w:pPr>
+            <w:r>
+              <w:rPr>
+                <w:sz w:val="20"/>
+              </w:rPr>
+              <w:t>DO1</w:t>
+            </w:r>
+          </w:p>
+        </w:tc>
+        <w:tc>
+          <w:tcPr>
+            <w:tcW w:w="3011" w:type="dxa"/>
+          </w:tcPr>
+          <w:p>
+            <w:pPr>
+              <w:jc w:val="both"/>
+              <w:cnfStyle w:val="000000000000" w:firstRow="0" w:lastRow="0" w:firstColumn="0" w:lastColumn="0" w:oddVBand="0" w:evenVBand="0" w:oddHBand="0" w:evenHBand="0" w:firstRowFirstColumn="0" w:firstRowLastColumn="0" w:lastRowFirstColumn="0" w:lastRowLastColumn="0"/>
+              <w:rPr>
+                <w:b/>
+                <w:sz w:val="20"/>
+              </w:rPr>
+            </w:pPr>
+          </w:p>
+        </w:tc>
+      </w:tr>
+      <w:tr>
+        <w:trPr>
+          <w:cnfStyle w:val="000000100000" w:firstRow="0" w:lastRow="0" w:firstColumn="0" w:lastColumn="0" w:oddVBand="0" w:evenVBand="0" w:oddHBand="1" w:evenHBand="0" w:firstRowFirstColumn="0" w:firstRowLastColumn="0" w:lastRowFirstColumn="0" w:lastRowLastColumn="0"/>
+          <w:trHeight w:val="474"/>
+        </w:trPr>
+        <w:tc>
+          <w:tcPr>
+            <w:cnfStyle w:val="001000000000" w:firstRow="0" w:lastRow="0" w:firstColumn="1" w:lastColumn="0" w:oddVBand="0" w:evenVBand="0" w:oddHBand="0" w:evenHBand="0" w:firstRowFirstColumn="0" w:firstRowLastColumn="0" w:lastRowFirstColumn="0" w:lastRowLastColumn="0"/>
+            <w:tcW w:w="499" w:type="dxa"/>
+          </w:tcPr>
+          <w:p>
+            <w:pPr>
+              <w:jc w:val="both"/>
+              <w:rPr>
+                <w:b w:val="0"/>
+                <w:sz w:val="20"/>
+              </w:rPr>
+            </w:pPr>
+            <w:r>
+              <w:rPr>
+                <w:b w:val="0"/>
+                <w:sz w:val="20"/>
+              </w:rPr>
+              <w:t>O2</w:t>
+            </w:r>
+          </w:p>
+        </w:tc>
+        <w:tc>
+          <w:tcPr>
+            <w:tcW w:w="3022" w:type="dxa"/>
+          </w:tcPr>
+          <w:p>
+            <w:pPr>
+              <w:jc w:val="both"/>
+              <w:cnfStyle w:val="000000100000" w:firstRow="0" w:lastRow="0" w:firstColumn="0" w:lastColumn="0" w:oddVBand="0" w:evenVBand="0" w:oddHBand="1" w:evenHBand="0" w:firstRowFirstColumn="0" w:firstRowLastColumn="0" w:lastRowFirstColumn="0" w:lastRowLastColumn="0"/>
+              <w:rPr>
+                <w:sz w:val="20"/>
+              </w:rPr>
+            </w:pPr>
+            <w:r>
+              <w:rPr>
+                <w:sz w:val="18"/>
+              </w:rPr>
+              <w:t>El concepto de la aplic</w:t>
+            </w:r>
+            <w:r>
+              <w:rPr>
+                <w:sz w:val="18"/>
+              </w:rPr>
+              <w:t>ación resulta</w:t>
+            </w:r>
+            <w:r>
+              <w:rPr>
+                <w:sz w:val="18"/>
+              </w:rPr>
+              <w:t xml:space="preserve"> en buena parte novedoso</w:t>
+            </w:r>
+          </w:p>
+        </w:tc>
+        <w:tc>
+          <w:tcPr>
+            <w:tcW w:w="606" w:type="dxa"/>
+          </w:tcPr>
+          <w:p>
+            <w:pPr>
+              <w:jc w:val="both"/>
+              <w:cnfStyle w:val="000000100000" w:firstRow="0" w:lastRow="0" w:firstColumn="0" w:lastColumn="0" w:oddVBand="0" w:evenVBand="0" w:oddHBand="1" w:evenHBand="0" w:firstRowFirstColumn="0" w:firstRowLastColumn="0" w:lastRowFirstColumn="0" w:lastRowLastColumn="0"/>
+              <w:rPr>
+                <w:sz w:val="20"/>
+              </w:rPr>
+            </w:pPr>
+            <w:r>
+              <w:rPr>
+                <w:sz w:val="20"/>
+              </w:rPr>
+              <w:t>FO2</w:t>
+            </w:r>
+          </w:p>
+        </w:tc>
+        <w:tc>
+          <w:tcPr>
+            <w:tcW w:w="3004" w:type="dxa"/>
+          </w:tcPr>
+          <w:p>
+            <w:pPr>
+              <w:jc w:val="both"/>
+              <w:cnfStyle w:val="000000100000" w:firstRow="0" w:lastRow="0" w:firstColumn="0" w:lastColumn="0" w:oddVBand="0" w:evenVBand="0" w:oddHBand="1" w:evenHBand="0" w:firstRowFirstColumn="0" w:firstRowLastColumn="0" w:lastRowFirstColumn="0" w:lastRowLastColumn="0"/>
+              <w:rPr>
+                <w:sz w:val="20"/>
+              </w:rPr>
+            </w:pPr>
+            <w:r>
+              <w:rPr>
+                <w:sz w:val="18"/>
+              </w:rPr>
+              <w:t>La experiencia tras volver a jugar el mismo videojuego dejaría de ser monótona</w:t>
+            </w:r>
+            <w:r>
+              <w:rPr>
+                <w:sz w:val="18"/>
+              </w:rPr>
+              <w:t>.</w:t>
+            </w:r>
+          </w:p>
+        </w:tc>
+        <w:tc>
+          <w:tcPr>
+            <w:tcW w:w="642" w:type="dxa"/>
+          </w:tcPr>
+          <w:p>
+            <w:pPr>
+              <w:jc w:val="both"/>
+              <w:cnfStyle w:val="000000100000" w:firstRow="0" w:lastRow="0" w:firstColumn="0" w:lastColumn="0" w:oddVBand="0" w:evenVBand="0" w:oddHBand="1" w:evenHBand="0" w:firstRowFirstColumn="0" w:firstRowLastColumn="0" w:lastRowFirstColumn="0" w:lastRowLastColumn="0"/>
+              <w:rPr>
+                <w:sz w:val="20"/>
+              </w:rPr>
+            </w:pPr>
+            <w:r>
+              <w:rPr>
+                <w:sz w:val="20"/>
+              </w:rPr>
+              <w:t>DO2</w:t>
+            </w:r>
+          </w:p>
+        </w:tc>
+        <w:tc>
+          <w:tcPr>
+            <w:tcW w:w="3011" w:type="dxa"/>
+          </w:tcPr>
+          <w:p>
+            <w:pPr>
+              <w:jc w:val="both"/>
+              <w:cnfStyle w:val="000000100000" w:firstRow="0" w:lastRow="0" w:firstColumn="0" w:lastColumn="0" w:oddVBand="0" w:evenVBand="0" w:oddHBand="1" w:evenHBand="0" w:firstRowFirstColumn="0" w:firstRowLastColumn="0" w:lastRowFirstColumn="0" w:lastRowLastColumn="0"/>
+              <w:rPr>
+                <w:b/>
+                <w:sz w:val="20"/>
+              </w:rPr>
+            </w:pPr>
+          </w:p>
+        </w:tc>
+      </w:tr>
+      <w:tr>
+        <w:trPr>
+          <w:trHeight w:val="474"/>
+        </w:trPr>
+        <w:tc>
+          <w:tcPr>
+            <w:cnfStyle w:val="001000000000" w:firstRow="0" w:lastRow="0" w:firstColumn="1" w:lastColumn="0" w:oddVBand="0" w:evenVBand="0" w:oddHBand="0" w:evenHBand="0" w:firstRowFirstColumn="0" w:firstRowLastColumn="0" w:lastRowFirstColumn="0" w:lastRowLastColumn="0"/>
+            <w:tcW w:w="3522" w:type="dxa"/>
+            <w:gridSpan w:val="2"/>
+          </w:tcPr>
+          <w:p>
+            <w:pPr>
+              <w:jc w:val="center"/>
+              <w:rPr>
+                <w:b w:val="0"/>
+                <w:sz w:val="20"/>
+              </w:rPr>
+            </w:pPr>
+            <w:r>
+              <w:rPr>
+                <w:b w:val="0"/>
+                <w:sz w:val="20"/>
+              </w:rPr>
+              <w:t>AMENAZAS</w:t>
+            </w:r>
+          </w:p>
+        </w:tc>
+        <w:tc>
+          <w:tcPr>
+            <w:tcW w:w="606" w:type="dxa"/>
+          </w:tcPr>
+          <w:p>
+            <w:pPr>
+              <w:jc w:val="both"/>
+              <w:cnfStyle w:val="000000000000" w:firstRow="0" w:lastRow="0" w:firstColumn="0" w:lastColumn="0" w:oddVBand="0" w:evenVBand="0" w:oddHBand="0" w:evenHBand="0" w:firstRowFirstColumn="0" w:firstRowLastColumn="0" w:lastRowFirstColumn="0" w:lastRowLastColumn="0"/>
+              <w:rPr>
+                <w:b/>
+                <w:sz w:val="20"/>
+              </w:rPr>
+            </w:pPr>
+          </w:p>
+        </w:tc>
+        <w:tc>
+          <w:tcPr>
+            <w:tcW w:w="3004" w:type="dxa"/>
+          </w:tcPr>
+          <w:p>
+            <w:pPr>
+              <w:jc w:val="both"/>
+              <w:cnfStyle w:val="000000000000" w:firstRow="0" w:lastRow="0" w:firstColumn="0" w:lastColumn="0" w:oddVBand="0" w:evenVBand="0" w:oddHBand="0" w:evenHBand="0" w:firstRowFirstColumn="0" w:firstRowLastColumn="0" w:lastRowFirstColumn="0" w:lastRowLastColumn="0"/>
+              <w:rPr>
+                <w:sz w:val="20"/>
+              </w:rPr>
+            </w:pPr>
+            <w:r>
+              <w:rPr>
+                <w:sz w:val="20"/>
+              </w:rPr>
+              <w:t>Estrategias FA</w:t>
+            </w:r>
+          </w:p>
+        </w:tc>
+        <w:tc>
+          <w:tcPr>
+            <w:tcW w:w="642" w:type="dxa"/>
+          </w:tcPr>
+          <w:p>
+            <w:pPr>
+              <w:jc w:val="both"/>
+              <w:cnfStyle w:val="000000000000" w:firstRow="0" w:lastRow="0" w:firstColumn="0" w:lastColumn="0" w:oddVBand="0" w:evenVBand="0" w:oddHBand="0" w:evenHBand="0" w:firstRowFirstColumn="0" w:firstRowLastColumn="0" w:lastRowFirstColumn="0" w:lastRowLastColumn="0"/>
+              <w:rPr>
+                <w:b/>
+                <w:sz w:val="20"/>
+              </w:rPr>
+            </w:pPr>
+          </w:p>
+        </w:tc>
+        <w:tc>
+          <w:tcPr>
+            <w:tcW w:w="3011" w:type="dxa"/>
+          </w:tcPr>
+          <w:p>
+            <w:pPr>
+              <w:jc w:val="both"/>
+              <w:cnfStyle w:val="000000000000" w:firstRow="0" w:lastRow="0" w:firstColumn="0" w:lastColumn="0" w:oddVBand="0" w:evenVBand="0" w:oddHBand="0" w:evenHBand="0" w:firstRowFirstColumn="0" w:firstRowLastColumn="0" w:lastRowFirstColumn="0" w:lastRowLastColumn="0"/>
+              <w:rPr>
+                <w:sz w:val="20"/>
+              </w:rPr>
+            </w:pPr>
+            <w:r>
+              <w:rPr>
+                <w:sz w:val="20"/>
+              </w:rPr>
+              <w:t>Estrategias DA</w:t>
+            </w:r>
+          </w:p>
+        </w:tc>
+      </w:tr>
+      <w:tr>
+        <w:trPr>
+          <w:cnfStyle w:val="000000100000" w:firstRow="0" w:lastRow="0" w:firstColumn="0" w:lastColumn="0" w:oddVBand="0" w:evenVBand="0" w:oddHBand="1" w:evenHBand="0" w:firstRowFirstColumn="0" w:firstRowLastColumn="0" w:lastRowFirstColumn="0" w:lastRowLastColumn="0"/>
+          <w:trHeight w:val="458"/>
+        </w:trPr>
+        <w:tc>
+          <w:tcPr>
+            <w:cnfStyle w:val="001000000000" w:firstRow="0" w:lastRow="0" w:firstColumn="1" w:lastColumn="0" w:oddVBand="0" w:evenVBand="0" w:oddHBand="0" w:evenHBand="0" w:firstRowFirstColumn="0" w:firstRowLastColumn="0" w:lastRowFirstColumn="0" w:lastRowLastColumn="0"/>
+            <w:tcW w:w="499" w:type="dxa"/>
+          </w:tcPr>
+          <w:p>
+            <w:pPr>
+              <w:jc w:val="both"/>
+              <w:rPr>
+                <w:b w:val="0"/>
+                <w:sz w:val="20"/>
+              </w:rPr>
+            </w:pPr>
+            <w:r>
+              <w:rPr>
+                <w:b w:val="0"/>
+                <w:sz w:val="20"/>
+              </w:rPr>
+              <w:t>A1</w:t>
+            </w:r>
+          </w:p>
+        </w:tc>
+        <w:tc>
+          <w:tcPr>
+            <w:tcW w:w="3022" w:type="dxa"/>
+          </w:tcPr>
+          <w:p>
+            <w:pPr>
+              <w:jc w:val="both"/>
+              <w:cnfStyle w:val="000000100000" w:firstRow="0" w:lastRow="0" w:firstColumn="0" w:lastColumn="0" w:oddVBand="0" w:evenVBand="0" w:oddHBand="1" w:evenHBand="0" w:firstRowFirstColumn="0" w:firstRowLastColumn="0" w:lastRowFirstColumn="0" w:lastRowLastColumn="0"/>
+              <w:rPr>
+                <w:sz w:val="20"/>
+              </w:rPr>
+            </w:pPr>
+            <w:r>
+              <w:rPr>
+                <w:sz w:val="18"/>
+              </w:rPr>
+              <w:t>Mercado de los videojuegos es muy competitivo.</w:t>
+            </w:r>
+          </w:p>
+        </w:tc>
+        <w:tc>
+          <w:tcPr>
+            <w:tcW w:w="606" w:type="dxa"/>
+          </w:tcPr>
+          <w:p>
+            <w:pPr>
+              <w:jc w:val="both"/>
+              <w:cnfStyle w:val="000000100000" w:firstRow="0" w:lastRow="0" w:firstColumn="0" w:lastColumn="0" w:oddVBand="0" w:evenVBand="0" w:oddHBand="1" w:evenHBand="0" w:firstRowFirstColumn="0" w:firstRowLastColumn="0" w:lastRowFirstColumn="0" w:lastRowLastColumn="0"/>
+              <w:rPr>
+                <w:sz w:val="20"/>
+              </w:rPr>
+            </w:pPr>
+            <w:r>
+              <w:rPr>
+                <w:sz w:val="20"/>
+              </w:rPr>
+              <w:t>FA1</w:t>
+            </w:r>
+          </w:p>
+        </w:tc>
+        <w:tc>
+          <w:tcPr>
+            <w:tcW w:w="3004" w:type="dxa"/>
+          </w:tcPr>
+          <w:p>
+            <w:pPr>
+              <w:jc w:val="both"/>
+              <w:cnfStyle w:val="000000100000" w:firstRow="0" w:lastRow="0" w:firstColumn="0" w:lastColumn="0" w:oddVBand="0" w:evenVBand="0" w:oddHBand="1" w:evenHBand="0" w:firstRowFirstColumn="0" w:firstRowLastColumn="0" w:lastRowFirstColumn="0" w:lastRowLastColumn="0"/>
+              <w:rPr>
+                <w:b/>
+                <w:sz w:val="20"/>
+              </w:rPr>
+            </w:pPr>
+          </w:p>
+        </w:tc>
+        <w:tc>
+          <w:tcPr>
+            <w:tcW w:w="642" w:type="dxa"/>
+          </w:tcPr>
+          <w:p>
+            <w:pPr>
+              <w:jc w:val="both"/>
+              <w:cnfStyle w:val="000000100000" w:firstRow="0" w:lastRow="0" w:firstColumn="0" w:lastColumn="0" w:oddVBand="0" w:evenVBand="0" w:oddHBand="1" w:evenHBand="0" w:firstRowFirstColumn="0" w:firstRowLastColumn="0" w:lastRowFirstColumn="0" w:lastRowLastColumn="0"/>
+              <w:rPr>
+                <w:sz w:val="20"/>
+              </w:rPr>
+            </w:pPr>
+            <w:r>
+              <w:rPr>
+                <w:sz w:val="20"/>
+              </w:rPr>
+              <w:t>DA1</w:t>
+            </w:r>
+          </w:p>
+        </w:tc>
+        <w:tc>
+          <w:tcPr>
+            <w:tcW w:w="3011" w:type="dxa"/>
+          </w:tcPr>
+          <w:p>
+            <w:pPr>
+              <w:jc w:val="both"/>
+              <w:cnfStyle w:val="000000100000" w:firstRow="0" w:lastRow="0" w:firstColumn="0" w:lastColumn="0" w:oddVBand="0" w:evenVBand="0" w:oddHBand="1" w:evenHBand="0" w:firstRowFirstColumn="0" w:firstRowLastColumn="0" w:lastRowFirstColumn="0" w:lastRowLastColumn="0"/>
+              <w:rPr>
+                <w:b/>
+                <w:sz w:val="20"/>
+              </w:rPr>
+            </w:pPr>
+          </w:p>
+        </w:tc>
+      </w:tr>
+      <w:tr>
+        <w:trPr>
+          <w:trHeight w:val="458"/>
+        </w:trPr>
+        <w:tc>
+          <w:tcPr>
+            <w:cnfStyle w:val="001000000000" w:firstRow="0" w:lastRow="0" w:firstColumn="1" w:lastColumn="0" w:oddVBand="0" w:evenVBand="0" w:oddHBand="0" w:evenHBand="0" w:firstRowFirstColumn="0" w:firstRowLastColumn="0" w:lastRowFirstColumn="0" w:lastRowLastColumn="0"/>
+            <w:tcW w:w="499" w:type="dxa"/>
+          </w:tcPr>
+          <w:p>
+            <w:pPr>
+              <w:jc w:val="both"/>
+              <w:rPr>
+                <w:b w:val="0"/>
+                <w:sz w:val="20"/>
+              </w:rPr>
+            </w:pPr>
+            <w:r>
+              <w:rPr>
+                <w:b w:val="0"/>
+                <w:sz w:val="20"/>
+              </w:rPr>
+              <w:t>A2</w:t>
+            </w:r>
+          </w:p>
+        </w:tc>
+        <w:tc>
+          <w:tcPr>
+            <w:tcW w:w="3022" w:type="dxa"/>
+          </w:tcPr>
+          <w:p>
+            <w:pPr>
+              <w:jc w:val="both"/>
+              <w:cnfStyle w:val="000000000000" w:firstRow="0" w:lastRow="0" w:firstColumn="0" w:lastColumn="0" w:oddVBand="0" w:evenVBand="0" w:oddHBand="0" w:evenHBand="0" w:firstRowFirstColumn="0" w:firstRowLastColumn="0" w:lastRowFirstColumn="0" w:lastRowLastColumn="0"/>
+              <w:rPr>
+                <w:sz w:val="20"/>
+              </w:rPr>
+            </w:pPr>
+            <w:r>
+              <w:rPr>
+                <w:sz w:val="18"/>
+              </w:rPr>
+              <w:t>El proceso para adoptar las nueva tecnologías puede tomar mucho tiempo</w:t>
+            </w:r>
+          </w:p>
+        </w:tc>
+        <w:tc>
+          <w:tcPr>
+            <w:tcW w:w="606" w:type="dxa"/>
+          </w:tcPr>
+          <w:p>
+            <w:pPr>
+              <w:jc w:val="both"/>
+              <w:cnfStyle w:val="000000000000" w:firstRow="0" w:lastRow="0" w:firstColumn="0" w:lastColumn="0" w:oddVBand="0" w:evenVBand="0" w:oddHBand="0" w:evenHBand="0" w:firstRowFirstColumn="0" w:firstRowLastColumn="0" w:lastRowFirstColumn="0" w:lastRowLastColumn="0"/>
+              <w:rPr>
+                <w:sz w:val="20"/>
+              </w:rPr>
+            </w:pPr>
+            <w:r>
+              <w:rPr>
+                <w:sz w:val="20"/>
+              </w:rPr>
+              <w:t>FA2</w:t>
+            </w:r>
+          </w:p>
+        </w:tc>
+        <w:tc>
+          <w:tcPr>
+            <w:tcW w:w="3004" w:type="dxa"/>
+          </w:tcPr>
+          <w:p>
+            <w:pPr>
+              <w:jc w:val="both"/>
+              <w:cnfStyle w:val="000000000000" w:firstRow="0" w:lastRow="0" w:firstColumn="0" w:lastColumn="0" w:oddVBand="0" w:evenVBand="0" w:oddHBand="0" w:evenHBand="0" w:firstRowFirstColumn="0" w:firstRowLastColumn="0" w:lastRowFirstColumn="0" w:lastRowLastColumn="0"/>
+              <w:rPr>
+                <w:b/>
+                <w:sz w:val="20"/>
+              </w:rPr>
+            </w:pPr>
+          </w:p>
+        </w:tc>
+        <w:tc>
+          <w:tcPr>
+            <w:tcW w:w="642" w:type="dxa"/>
+          </w:tcPr>
+          <w:p>
+            <w:pPr>
+              <w:jc w:val="both"/>
+              <w:cnfStyle w:val="000000000000" w:firstRow="0" w:lastRow="0" w:firstColumn="0" w:lastColumn="0" w:oddVBand="0" w:evenVBand="0" w:oddHBand="0" w:evenHBand="0" w:firstRowFirstColumn="0" w:firstRowLastColumn="0" w:lastRowFirstColumn="0" w:lastRowLastColumn="0"/>
+              <w:rPr>
+                <w:sz w:val="20"/>
+              </w:rPr>
+            </w:pPr>
+            <w:r>
+              <w:rPr>
+                <w:sz w:val="20"/>
+              </w:rPr>
+              <w:t>DA2</w:t>
+            </w:r>
+          </w:p>
+        </w:tc>
+        <w:tc>
+          <w:tcPr>
+            <w:tcW w:w="3011" w:type="dxa"/>
+          </w:tcPr>
+          <w:p>
+            <w:pPr>
+              <w:jc w:val="both"/>
+              <w:cnfStyle w:val="000000000000" w:firstRow="0" w:lastRow="0" w:firstColumn="0" w:lastColumn="0" w:oddVBand="0" w:evenVBand="0" w:oddHBand="0" w:evenHBand="0" w:firstRowFirstColumn="0" w:firstRowLastColumn="0" w:lastRowFirstColumn="0" w:lastRowLastColumn="0"/>
+              <w:rPr>
+                <w:b/>
+                <w:sz w:val="20"/>
+              </w:rPr>
+            </w:pPr>
+          </w:p>
+        </w:tc>
+      </w:tr>
+    </w:tbl>
     <w:p>
       <w:pPr>
         <w:jc w:val="both"/>
@@ -162,6 +1309,8 @@
           <w:b/>
         </w:rPr>
       </w:pPr>
+      <w:bookmarkStart w:id="0" w:name="_GoBack"/>
+      <w:bookmarkEnd w:id="0"/>
     </w:p>
     <w:sectPr>
       <w:pgSz w:w="12240" w:h="15840"/>
@@ -570,7 +1719,6 @@
   <w:style w:type="character" w:default="1" w:styleId="Fuentedeprrafopredeter">
     <w:name w:val="Default Paragraph Font"/>
     <w:uiPriority w:val="1"/>
-    <w:semiHidden/>
     <w:unhideWhenUsed/>
   </w:style>
   <w:style w:type="table" w:default="1" w:styleId="Tablanormal">
@@ -593,6 +1741,113 @@
     <w:uiPriority w:val="99"/>
     <w:semiHidden/>
     <w:unhideWhenUsed/>
+  </w:style>
+  <w:style w:type="table" w:styleId="Tablaconcuadrcula">
+    <w:name w:val="Table Grid"/>
+    <w:basedOn w:val="Tablanormal"/>
+    <w:uiPriority w:val="39"/>
+    <w:rsid w:val="00546C4A"/>
+    <w:pPr>
+      <w:spacing w:after="0" w:line="240" w:lineRule="auto"/>
+    </w:pPr>
+    <w:tblPr>
+      <w:tblInd w:w="0" w:type="dxa"/>
+      <w:tblBorders>
+        <w:top w:val="single" w:sz="4" w:space="0" w:color="auto"/>
+        <w:left w:val="single" w:sz="4" w:space="0" w:color="auto"/>
+        <w:bottom w:val="single" w:sz="4" w:space="0" w:color="auto"/>
+        <w:right w:val="single" w:sz="4" w:space="0" w:color="auto"/>
+        <w:insideH w:val="single" w:sz="4" w:space="0" w:color="auto"/>
+        <w:insideV w:val="single" w:sz="4" w:space="0" w:color="auto"/>
+      </w:tblBorders>
+      <w:tblCellMar>
+        <w:top w:w="0" w:type="dxa"/>
+        <w:left w:w="108" w:type="dxa"/>
+        <w:bottom w:w="0" w:type="dxa"/>
+        <w:right w:w="108" w:type="dxa"/>
+      </w:tblCellMar>
+    </w:tblPr>
+  </w:style>
+  <w:style w:type="table" w:styleId="Tablanormal1">
+    <w:name w:val="Plain Table 1"/>
+    <w:basedOn w:val="Tablanormal"/>
+    <w:uiPriority w:val="41"/>
+    <w:rsid w:val="00215207"/>
+    <w:pPr>
+      <w:spacing w:after="0" w:line="240" w:lineRule="auto"/>
+    </w:pPr>
+    <w:tblPr>
+      <w:tblStyleRowBandSize w:val="1"/>
+      <w:tblStyleColBandSize w:val="1"/>
+      <w:tblInd w:w="0" w:type="dxa"/>
+      <w:tblBorders>
+        <w:top w:val="single" w:sz="4" w:space="0" w:color="BFBFBF" w:themeColor="background1" w:themeShade="BF"/>
+        <w:left w:val="single" w:sz="4" w:space="0" w:color="BFBFBF" w:themeColor="background1" w:themeShade="BF"/>
+        <w:bottom w:val="single" w:sz="4" w:space="0" w:color="BFBFBF" w:themeColor="background1" w:themeShade="BF"/>
+        <w:right w:val="single" w:sz="4" w:space="0" w:color="BFBFBF" w:themeColor="background1" w:themeShade="BF"/>
+        <w:insideH w:val="single" w:sz="4" w:space="0" w:color="BFBFBF" w:themeColor="background1" w:themeShade="BF"/>
+        <w:insideV w:val="single" w:sz="4" w:space="0" w:color="BFBFBF" w:themeColor="background1" w:themeShade="BF"/>
+      </w:tblBorders>
+      <w:tblCellMar>
+        <w:top w:w="0" w:type="dxa"/>
+        <w:left w:w="108" w:type="dxa"/>
+        <w:bottom w:w="0" w:type="dxa"/>
+        <w:right w:w="108" w:type="dxa"/>
+      </w:tblCellMar>
+    </w:tblPr>
+    <w:tblStylePr w:type="firstRow">
+      <w:rPr>
+        <w:b/>
+        <w:bCs/>
+      </w:rPr>
+    </w:tblStylePr>
+    <w:tblStylePr w:type="lastRow">
+      <w:rPr>
+        <w:b/>
+        <w:bCs/>
+      </w:rPr>
+      <w:tblPr/>
+      <w:tcPr>
+        <w:tcBorders>
+          <w:top w:val="double" w:sz="4" w:space="0" w:color="BFBFBF" w:themeColor="background1" w:themeShade="BF"/>
+        </w:tcBorders>
+      </w:tcPr>
+    </w:tblStylePr>
+    <w:tblStylePr w:type="firstCol">
+      <w:rPr>
+        <w:b/>
+        <w:bCs/>
+      </w:rPr>
+    </w:tblStylePr>
+    <w:tblStylePr w:type="lastCol">
+      <w:rPr>
+        <w:b/>
+        <w:bCs/>
+      </w:rPr>
+    </w:tblStylePr>
+    <w:tblStylePr w:type="band1Vert">
+      <w:tblPr/>
+      <w:tcPr>
+        <w:shd w:val="clear" w:color="auto" w:fill="F2F2F2" w:themeFill="background1" w:themeFillShade="F2"/>
+      </w:tcPr>
+    </w:tblStylePr>
+    <w:tblStylePr w:type="band1Horz">
+      <w:tblPr/>
+      <w:tcPr>
+        <w:shd w:val="clear" w:color="auto" w:fill="F2F2F2" w:themeFill="background1" w:themeFillShade="F2"/>
+      </w:tcPr>
+    </w:tblStylePr>
+  </w:style>
+  <w:style w:type="paragraph" w:styleId="Prrafodelista">
+    <w:name w:val="List Paragraph"/>
+    <w:basedOn w:val="Normal"/>
+    <w:uiPriority w:val="34"/>
+    <w:qFormat/>
+    <w:rsid w:val="008E7E57"/>
+    <w:pPr>
+      <w:ind w:left="720"/>
+      <w:contextualSpacing/>
+    </w:pPr>
   </w:style>
 </w:styles>
 </file>

</xml_diff>